<commit_message>
modifica umls y informe
</commit_message>
<xml_diff>
--- a/Informe de Proyecto Individual - Parte I.docx
+++ b/Informe de Proyecto Individual - Parte I.docx
@@ -930,7 +930,15 @@
     </w:p>
     <w:p>
       <w:r>
-        <w:t xml:space="preserve">El trabajo realizado consiste de una aplicación Java de consola para la empresa </w:t>
+        <w:t xml:space="preserve">El trabajo realizado </w:t>
+      </w:r>
+      <w:proofErr w:type="gramStart"/>
+      <w:r>
+        <w:t>consiste de</w:t>
+      </w:r>
+      <w:proofErr w:type="gramEnd"/>
+      <w:r>
+        <w:t xml:space="preserve"> una aplicación Java de consola para la empresa </w:t>
       </w:r>
       <w:proofErr w:type="spellStart"/>
       <w:r>
@@ -1018,8 +1026,6 @@
       <w:r>
         <w:t>Eliminar un autor y todos sus libros</w:t>
       </w:r>
-      <w:bookmarkStart w:id="2" w:name="_GoBack"/>
-      <w:bookmarkEnd w:id="2"/>
     </w:p>
     <w:p>
       <w:r>
@@ -1030,42 +1036,114 @@
       <w:pPr>
         <w:pStyle w:val="Ttulo1"/>
       </w:pPr>
-      <w:bookmarkStart w:id="3" w:name="_Toc417411918"/>
+      <w:bookmarkStart w:id="2" w:name="_Toc417411918"/>
       <w:r>
         <w:t>Análisis de alternativas</w:t>
       </w:r>
-      <w:bookmarkEnd w:id="3"/>
+      <w:bookmarkEnd w:id="2"/>
     </w:p>
     <w:p>
-      <w:pPr>
-        <w:pStyle w:val="Prrafodelista"/>
-        <w:numPr>
-          <w:ilvl w:val="0"/>
-          <w:numId w:val="35"/>
-        </w:numPr>
-      </w:pPr>
       <w:r>
-        <w:t>Descripción de al menos 2 alternativas de estructuras de datos para representar el problema. Se sugiere utilizar dibujos explicativos</w:t>
+        <w:t xml:space="preserve">A </w:t>
+      </w:r>
+      <w:proofErr w:type="gramStart"/>
+      <w:r>
+        <w:t>continuación</w:t>
+      </w:r>
+      <w:proofErr w:type="gramEnd"/>
+      <w:r>
+        <w:t xml:space="preserve"> se describirán dos alternativas para solucionar las tareas que exige </w:t>
+      </w:r>
+      <w:proofErr w:type="spellStart"/>
+      <w:r>
+        <w:t>UcuBooks</w:t>
+      </w:r>
+      <w:proofErr w:type="spellEnd"/>
+      <w:r>
+        <w:t>, las cuales implementan el tipo de datos abstracto Lista.</w:t>
       </w:r>
     </w:p>
     <w:p>
-      <w:pPr>
-        <w:pStyle w:val="Prrafodelista"/>
-        <w:numPr>
-          <w:ilvl w:val="0"/>
-          <w:numId w:val="35"/>
-        </w:numPr>
-      </w:pPr>
       <w:r>
-        <w:t>Análisis del costo de memoria de cada alternativa</w:t>
+        <w:t>Primera alternativa</w:t>
       </w:r>
     </w:p>
     <w:p>
+      <w:r>
+        <w:t>La primera alternativa tiene la siguiente estructura:</w:t>
+      </w:r>
+    </w:p>
+    <w:p>
+      <w:bookmarkStart w:id="3" w:name="_GoBack"/>
+      <w:bookmarkEnd w:id="3"/>
+      <w:r>
+        <w:rPr>
+          <w:noProof/>
+        </w:rPr>
+        <w:drawing>
+          <wp:anchor distT="0" distB="0" distL="114300" distR="114300" simplePos="0" relativeHeight="251658240" behindDoc="1" locked="0" layoutInCell="1" allowOverlap="1" wp14:anchorId="0B77A2F2" wp14:editId="6E0ED76E">
+            <wp:simplePos x="0" y="0"/>
+            <wp:positionH relativeFrom="column">
+              <wp:posOffset>1600200</wp:posOffset>
+            </wp:positionH>
+            <wp:positionV relativeFrom="paragraph">
+              <wp:posOffset>274320</wp:posOffset>
+            </wp:positionV>
+            <wp:extent cx="2066290" cy="4067175"/>
+            <wp:effectExtent l="0" t="0" r="0" b="0"/>
+            <wp:wrapTopAndBottom/>
+            <wp:docPr id="5" name="Imagen 5"/>
+            <wp:cNvGraphicFramePr>
+              <a:graphicFrameLocks xmlns:a="http://schemas.openxmlformats.org/drawingml/2006/main" noChangeAspect="1"/>
+            </wp:cNvGraphicFramePr>
+            <a:graphic xmlns:a="http://schemas.openxmlformats.org/drawingml/2006/main">
+              <a:graphicData uri="http://schemas.openxmlformats.org/drawingml/2006/picture">
+                <pic:pic xmlns:pic="http://schemas.openxmlformats.org/drawingml/2006/picture">
+                  <pic:nvPicPr>
+                    <pic:cNvPr id="5" name="uml1.png"/>
+                    <pic:cNvPicPr/>
+                  </pic:nvPicPr>
+                  <pic:blipFill>
+                    <a:blip r:embed="rId7">
+                      <a:extLst>
+                        <a:ext uri="{28A0092B-C50C-407E-A947-70E740481C1C}">
+                          <a14:useLocalDpi xmlns:a14="http://schemas.microsoft.com/office/drawing/2010/main" val="0"/>
+                        </a:ext>
+                      </a:extLst>
+                    </a:blip>
+                    <a:stretch>
+                      <a:fillRect/>
+                    </a:stretch>
+                  </pic:blipFill>
+                  <pic:spPr>
+                    <a:xfrm>
+                      <a:off x="0" y="0"/>
+                      <a:ext cx="2066290" cy="4067175"/>
+                    </a:xfrm>
+                    <a:prstGeom prst="rect">
+                      <a:avLst/>
+                    </a:prstGeom>
+                  </pic:spPr>
+                </pic:pic>
+              </a:graphicData>
+            </a:graphic>
+            <wp14:sizeRelH relativeFrom="margin">
+              <wp14:pctWidth>0</wp14:pctWidth>
+            </wp14:sizeRelH>
+            <wp14:sizeRelV relativeFrom="margin">
+              <wp14:pctHeight>0</wp14:pctHeight>
+            </wp14:sizeRelV>
+          </wp:anchor>
+        </w:drawing>
+      </w:r>
+    </w:p>
+    <w:p>
       <w:pPr>
         <w:pStyle w:val="Ttulo3"/>
       </w:pPr>
       <w:bookmarkStart w:id="4" w:name="_Toc417411919"/>
       <w:r>
+        <w:lastRenderedPageBreak/>
         <w:t>Algoritmos</w:t>
       </w:r>
       <w:bookmarkEnd w:id="4"/>
@@ -1079,7 +1157,15 @@
         </w:numPr>
       </w:pPr>
       <w:r>
-        <w:t>Descripción en seudocódigo (de acuerdo a los estándares de la asignatura) de las diferentes funcionalidades que el programa debe cumplir</w:t>
+        <w:t>Descripción en seudocódigo (</w:t>
+      </w:r>
+      <w:proofErr w:type="gramStart"/>
+      <w:r>
+        <w:t>de acuerdo a</w:t>
+      </w:r>
+      <w:proofErr w:type="gramEnd"/>
+      <w:r>
+        <w:t xml:space="preserve"> los estándares de la asignatura) de las diferentes funcionalidades que el programa debe cumplir</w:t>
       </w:r>
       <w:r>
         <w:t>, para cada alternativa de representación indicada arriba.</w:t>
@@ -1164,7 +1250,6 @@
         </w:numPr>
       </w:pPr>
       <w:r>
-        <w:lastRenderedPageBreak/>
         <w:t>Consideraciones de instalación (si corresponde) y requerimientos no funcionales para la operación.</w:t>
       </w:r>
     </w:p>
@@ -6774,7 +6859,7 @@
 </file>
 
 <file path=customXml/itemProps1.xml><?xml version="1.0" encoding="utf-8"?>
-<ds:datastoreItem xmlns:ds="http://schemas.openxmlformats.org/officeDocument/2006/customXml" ds:itemID="{A33D9C3C-1C41-4E8C-B6C0-5C8A212DF519}">
+<ds:datastoreItem xmlns:ds="http://schemas.openxmlformats.org/officeDocument/2006/customXml" ds:itemID="{993DA0F7-6996-4B40-9494-36B76E006DBB}">
   <ds:schemaRefs>
     <ds:schemaRef ds:uri="http://schemas.openxmlformats.org/officeDocument/2006/bibliography"/>
   </ds:schemaRefs>

</xml_diff>